<commit_message>
Update resume and cover letter
</commit_message>
<xml_diff>
--- a/documents/01 - cover letter.docx
+++ b/documents/01 - cover letter.docx
@@ -28,8 +28,6 @@
         </w:rPr>
         <w:t>Gene Ryman</w:t>
       </w:r>
-      <w:bookmarkStart w:id="0" w:name="_GoBack"/>
-      <w:bookmarkEnd w:id="0"/>
     </w:p>
     <w:p>
       <w:pPr>
@@ -214,34 +212,7 @@
           <w:kern w:val="36"/>
           <w:sz w:val="20"/>
         </w:rPr>
-        <w:t>I am a C</w:t>
-      </w:r>
-      <w:r>
-        <w:rPr>
-          <w:rFonts w:ascii="Arial" w:eastAsia="Times New Roman" w:hAnsi="Arial" w:cs="Arial"/>
-          <w:color w:val="000000"/>
-          <w:kern w:val="36"/>
-          <w:sz w:val="20"/>
-        </w:rPr>
-        <w:t xml:space="preserve">hoir Director, Piano Accompanist, and Theory/Composition Teacher relocating to Houston, TX and looking for a full time position teaching Middle School/High School Choir, Theory, and/or General Music. </w:t>
-      </w:r>
-      <w:r>
-        <w:rPr>
-          <w:rFonts w:ascii="Arial" w:eastAsia="Times New Roman" w:hAnsi="Arial" w:cs="Arial"/>
-          <w:color w:val="000000"/>
-          <w:kern w:val="36"/>
-          <w:sz w:val="20"/>
-        </w:rPr>
-        <w:t>Over the course of my teaching career, I have received f</w:t>
-      </w:r>
-      <w:r>
-        <w:rPr>
-          <w:rFonts w:ascii="Arial" w:eastAsia="Times New Roman" w:hAnsi="Arial" w:cs="Arial"/>
-          <w:color w:val="000000"/>
-          <w:kern w:val="36"/>
-          <w:sz w:val="20"/>
-        </w:rPr>
-        <w:t xml:space="preserve">our nominations for “Best Music Direction” at </w:t>
+        <w:t xml:space="preserve">I am a Choir Director, Piano Accompanist, and Theory/Composition Teacher relocating to Houston, TX and looking for a full time position teaching Middle School/High School Choir, Theory, and/or General Music. Over the course of my teaching career, I have received four nominations for “Best Music Direction” at </w:t>
       </w:r>
       <w:r>
         <w:rPr>
@@ -266,25 +237,45 @@
           <w:kern w:val="36"/>
           <w:sz w:val="20"/>
         </w:rPr>
-        <w:t>, led my</w:t>
-      </w:r>
-      <w:r>
-        <w:rPr>
-          <w:rFonts w:ascii="Arial" w:eastAsia="Times New Roman" w:hAnsi="Arial" w:cs="Arial"/>
-          <w:color w:val="000000"/>
-          <w:kern w:val="36"/>
-          <w:sz w:val="20"/>
-        </w:rPr>
-        <w:t xml:space="preserve"> high school women’s choir to the semifinals at the Intercollegiate High School a Cappella competition</w:t>
-      </w:r>
-      <w:r>
-        <w:rPr>
-          <w:rFonts w:ascii="Arial" w:eastAsia="Times New Roman" w:hAnsi="Arial" w:cs="Arial"/>
-          <w:color w:val="000000"/>
-          <w:kern w:val="36"/>
-          <w:sz w:val="20"/>
-        </w:rPr>
-        <w:t>, built a general music curriculum, and heavily revised my district’s music theory curriculum to include more student-centered learning.</w:t>
+        <w:t xml:space="preserve">, led my high school women’s choir to the semifinals at </w:t>
+      </w:r>
+      <w:proofErr w:type="gramStart"/>
+      <w:r>
+        <w:rPr>
+          <w:rFonts w:ascii="Arial" w:eastAsia="Times New Roman" w:hAnsi="Arial" w:cs="Arial"/>
+          <w:color w:val="000000"/>
+          <w:kern w:val="36"/>
+          <w:sz w:val="20"/>
+        </w:rPr>
+        <w:t>the</w:t>
+      </w:r>
+      <w:proofErr w:type="gramEnd"/>
+      <w:r>
+        <w:rPr>
+          <w:rFonts w:ascii="Arial" w:eastAsia="Times New Roman" w:hAnsi="Arial" w:cs="Arial"/>
+          <w:color w:val="000000"/>
+          <w:kern w:val="36"/>
+          <w:sz w:val="20"/>
+        </w:rPr>
+        <w:t xml:space="preserve"> Intercollegiate High School a Cappella </w:t>
+      </w:r>
+      <w:r>
+        <w:rPr>
+          <w:rFonts w:ascii="Arial" w:eastAsia="Times New Roman" w:hAnsi="Arial" w:cs="Arial"/>
+          <w:color w:val="000000"/>
+          <w:kern w:val="36"/>
+          <w:sz w:val="20"/>
+        </w:rPr>
+        <w:t xml:space="preserve">(ICHSA) </w:t>
+      </w:r>
+      <w:r>
+        <w:rPr>
+          <w:rFonts w:ascii="Arial" w:eastAsia="Times New Roman" w:hAnsi="Arial" w:cs="Arial"/>
+          <w:color w:val="000000"/>
+          <w:kern w:val="36"/>
+          <w:sz w:val="20"/>
+        </w:rPr>
+        <w:t>competition, built a general music curriculum, and heavily revised my district’s music theory curriculum to include more student-centered learning.</w:t>
       </w:r>
     </w:p>
     <w:p>
@@ -332,16 +323,45 @@
           <w:kern w:val="36"/>
           <w:sz w:val="20"/>
         </w:rPr>
-        <w:t xml:space="preserve">I hold a Master’s degree in Music Education from Boston University as well as a Bachelor’s degree in Musical Studies from the Crane School of Music at SUNY Potsdam. I am certified in Secondary Education in New Jersey, K-12 in New York, and have applied for certification in </w:t>
-      </w:r>
-      <w:r>
-        <w:rPr>
-          <w:rFonts w:ascii="Arial" w:eastAsia="Times New Roman" w:hAnsi="Arial" w:cs="Arial"/>
-          <w:color w:val="000000"/>
-          <w:kern w:val="36"/>
-          <w:sz w:val="20"/>
-        </w:rPr>
-        <w:t>Texas.</w:t>
+        <w:t>I hold a Master’s degree in Music Education from Boston University as well as a Bachelor’s degree in Musical Studies from the Crane School of Music at SUNY Potsdam</w:t>
+      </w:r>
+      <w:r>
+        <w:rPr>
+          <w:rFonts w:ascii="Arial" w:eastAsia="Times New Roman" w:hAnsi="Arial" w:cs="Arial"/>
+          <w:color w:val="000000"/>
+          <w:kern w:val="36"/>
+          <w:sz w:val="20"/>
+        </w:rPr>
+        <w:t>, and I intend to pursue a doctorate in Music Theory Pedagogy in the near future</w:t>
+      </w:r>
+      <w:bookmarkStart w:id="0" w:name="_GoBack"/>
+      <w:bookmarkEnd w:id="0"/>
+      <w:r>
+        <w:rPr>
+          <w:rFonts w:ascii="Arial" w:eastAsia="Times New Roman" w:hAnsi="Arial" w:cs="Arial"/>
+          <w:color w:val="000000"/>
+          <w:kern w:val="36"/>
+          <w:sz w:val="20"/>
+        </w:rPr>
+        <w:t xml:space="preserve">. I am certified in Secondary Education in New Jersey, K-12 in New York, and </w:t>
+      </w:r>
+      <w:r>
+        <w:rPr>
+          <w:rFonts w:ascii="Arial" w:eastAsia="Times New Roman" w:hAnsi="Arial" w:cs="Arial"/>
+          <w:color w:val="000000"/>
+          <w:kern w:val="36"/>
+          <w:sz w:val="20"/>
+        </w:rPr>
+        <w:t>I will have a Provisional Certificate in Texas as of April, 2018</w:t>
+      </w:r>
+      <w:r>
+        <w:rPr>
+          <w:rFonts w:ascii="Arial" w:eastAsia="Times New Roman" w:hAnsi="Arial" w:cs="Arial"/>
+          <w:color w:val="000000"/>
+          <w:kern w:val="36"/>
+          <w:sz w:val="20"/>
+        </w:rPr>
+        <w:t>.</w:t>
       </w:r>
     </w:p>
     <w:p>

</xml_diff>